<commit_message>
Updated UGs to include VariableName parameter.
git-svn-id: http://Marc-PC/svn/Full@868 85f15e0e-5137-b144-a863-98bd542365a3
</commit_message>
<xml_diff>
--- a/trunk/drought-disturbance/trunk/deploy/docs/LANDIS-II Drought Disturbance v1.0 User Guide.docx
+++ b/trunk/drought-disturbance/trunk/deploy/docs/LANDIS-II Drought Disturbance v1.0 User Guide.docx
@@ -138,13 +138,11 @@
         <w:rPr>
           <w:noProof/>
         </w:rPr>
-        <w:t>August 3, 2012</w:t>
+        <w:t>November 30, 2012</w:t>
       </w:r>
       <w:r>
         <w:fldChar w:fldCharType="end"/>
       </w:r>
-      <w:bookmarkStart w:id="1" w:name="_GoBack"/>
-      <w:bookmarkEnd w:id="1"/>
     </w:p>
     <w:p>
       <w:pPr>
@@ -199,7 +197,7 @@
         <w:t>Table of Contents</w:t>
       </w:r>
     </w:p>
-    <w:bookmarkStart w:id="2" w:name="_Toc101616050"/>
+    <w:bookmarkStart w:id="1" w:name="_Toc101616050"/>
     <w:bookmarkEnd w:id="0"/>
     <w:p>
       <w:pPr>
@@ -1635,7 +1633,7 @@
             <w:noProof/>
             <w:webHidden/>
           </w:rPr>
-          <w:t>5</w:t>
+          <w:t>6</w:t>
         </w:r>
         <w:r>
           <w:rPr>
@@ -2285,12 +2283,12 @@
       <w:r>
         <w:tab/>
       </w:r>
-      <w:bookmarkStart w:id="3" w:name="_Toc329260806"/>
+      <w:bookmarkStart w:id="2" w:name="_Toc329260806"/>
       <w:r>
         <w:t>Introduction</w:t>
       </w:r>
+      <w:bookmarkEnd w:id="1"/>
       <w:bookmarkEnd w:id="2"/>
-      <w:bookmarkEnd w:id="3"/>
     </w:p>
     <w:p>
       <w:pPr>
@@ -2377,55 +2375,55 @@
       <w:pPr>
         <w:pStyle w:val="Heading2"/>
       </w:pPr>
-      <w:bookmarkStart w:id="4" w:name="_Toc329260807"/>
+      <w:bookmarkStart w:id="3" w:name="_Toc329260807"/>
       <w:r>
         <w:t xml:space="preserve">Version </w:t>
       </w:r>
       <w:r>
         <w:t>1.0</w:t>
       </w:r>
+      <w:bookmarkEnd w:id="3"/>
+    </w:p>
+    <w:p>
+      <w:pPr>
+        <w:pStyle w:val="textbody"/>
+      </w:pPr>
+      <w:r>
+        <w:t xml:space="preserve">Version 1.0 is </w:t>
+      </w:r>
+      <w:r>
+        <w:t>compatible with LANDIS-II v6.0</w:t>
+      </w:r>
+      <w:r>
+        <w:t>,</w:t>
+      </w:r>
+      <w:r>
+        <w:t xml:space="preserve"> D</w:t>
+      </w:r>
+      <w:r>
+        <w:t>rought Generator Extension v1.0, and Biomass Succession v3.1.</w:t>
+      </w:r>
+    </w:p>
+    <w:p>
+      <w:pPr>
+        <w:pStyle w:val="Heading2"/>
+      </w:pPr>
+      <w:bookmarkStart w:id="4" w:name="_Toc329260808"/>
+      <w:r>
+        <w:t>Extension Description</w:t>
+      </w:r>
       <w:bookmarkEnd w:id="4"/>
-    </w:p>
-    <w:p>
-      <w:pPr>
-        <w:pStyle w:val="textbody"/>
-      </w:pPr>
-      <w:r>
-        <w:t xml:space="preserve">Version 1.0 is </w:t>
-      </w:r>
-      <w:r>
-        <w:t>compatible with LANDIS-II v6.0</w:t>
-      </w:r>
-      <w:r>
-        <w:t>,</w:t>
-      </w:r>
-      <w:r>
-        <w:t xml:space="preserve"> D</w:t>
-      </w:r>
-      <w:r>
-        <w:t>rought Generator Extension v1.0, and Biomass Succession v3.1.</w:t>
-      </w:r>
-    </w:p>
-    <w:p>
-      <w:pPr>
-        <w:pStyle w:val="Heading2"/>
-      </w:pPr>
-      <w:bookmarkStart w:id="5" w:name="_Toc329260808"/>
-      <w:r>
-        <w:t>Extension Description</w:t>
-      </w:r>
-      <w:bookmarkEnd w:id="5"/>
     </w:p>
     <w:p>
       <w:pPr>
         <w:pStyle w:val="Heading3"/>
         <w:ind w:left="720" w:hanging="720"/>
       </w:pPr>
-      <w:bookmarkStart w:id="6" w:name="_Toc329260809"/>
+      <w:bookmarkStart w:id="5" w:name="_Toc329260809"/>
       <w:r>
         <w:t>Overview</w:t>
       </w:r>
-      <w:bookmarkEnd w:id="6"/>
+      <w:bookmarkEnd w:id="5"/>
     </w:p>
     <w:p>
       <w:pPr>
@@ -2464,14 +2462,14 @@
         <w:pStyle w:val="Heading3"/>
         <w:ind w:left="720" w:hanging="720"/>
       </w:pPr>
-      <w:bookmarkStart w:id="7" w:name="_Toc329260810"/>
+      <w:bookmarkStart w:id="6" w:name="_Toc329260810"/>
       <w:r>
         <w:t xml:space="preserve">Drought </w:t>
       </w:r>
       <w:r>
         <w:t>Variable</w:t>
       </w:r>
-      <w:bookmarkEnd w:id="7"/>
+      <w:bookmarkEnd w:id="6"/>
       <w:r>
         <w:t xml:space="preserve"> </w:t>
       </w:r>
@@ -2525,11 +2523,11 @@
         <w:pStyle w:val="Heading3"/>
         <w:ind w:left="720" w:hanging="720"/>
       </w:pPr>
-      <w:bookmarkStart w:id="8" w:name="_Toc329260811"/>
+      <w:bookmarkStart w:id="7" w:name="_Toc329260811"/>
       <w:r>
         <w:t>Biomass Removal</w:t>
       </w:r>
-      <w:bookmarkEnd w:id="8"/>
+      <w:bookmarkEnd w:id="7"/>
     </w:p>
     <w:p>
       <w:pPr>
@@ -2767,11 +2765,11 @@
         <w:pStyle w:val="Heading3"/>
         <w:ind w:left="720" w:hanging="720"/>
       </w:pPr>
-      <w:bookmarkStart w:id="9" w:name="_Toc329260812"/>
+      <w:bookmarkStart w:id="8" w:name="_Toc329260812"/>
       <w:r>
         <w:t>Establishment Modification</w:t>
       </w:r>
-      <w:bookmarkEnd w:id="9"/>
+      <w:bookmarkEnd w:id="8"/>
     </w:p>
     <w:p>
       <w:pPr>
@@ -2866,80 +2864,74 @@
       <w:pPr>
         <w:pStyle w:val="Heading2"/>
       </w:pPr>
-      <w:bookmarkStart w:id="10" w:name="_Toc329260813"/>
+      <w:bookmarkStart w:id="9" w:name="_Toc329260813"/>
       <w:r>
         <w:lastRenderedPageBreak/>
         <w:t>References</w:t>
       </w:r>
+      <w:bookmarkEnd w:id="9"/>
+    </w:p>
+    <w:p>
+      <w:pPr>
+        <w:pStyle w:val="textbody"/>
+        <w:ind w:hanging="432"/>
+      </w:pPr>
+      <w:r>
+        <w:rPr>
+          <w:b/>
+        </w:rPr>
+        <w:t>Gustafson, E.J</w:t>
+      </w:r>
+      <w:r>
+        <w:t>.</w:t>
+      </w:r>
+      <w:r>
+        <w:t xml:space="preserve">, </w:t>
+      </w:r>
+      <w:r>
+        <w:t xml:space="preserve">B.R. </w:t>
+      </w:r>
+      <w:r>
+        <w:t>Sturtevant</w:t>
+      </w:r>
+      <w:r>
+        <w:t xml:space="preserve">.  </w:t>
+      </w:r>
+      <w:proofErr w:type="gramStart"/>
+      <w:r>
+        <w:t>In prep.</w:t>
+      </w:r>
+      <w:proofErr w:type="gramEnd"/>
+      <w:r>
+        <w:t xml:space="preserve">  </w:t>
+      </w:r>
+      <w:proofErr w:type="gramStart"/>
+      <w:r>
+        <w:t>Assessing the spatial and temporal scale of forest mortality from drought stress: implications for climate change.</w:t>
+      </w:r>
+      <w:proofErr w:type="gramEnd"/>
+      <w:r>
+        <w:t xml:space="preserve">  </w:t>
+      </w:r>
+      <w:proofErr w:type="gramStart"/>
+      <w:r>
+        <w:t>Ecosystems.</w:t>
+      </w:r>
+      <w:proofErr w:type="gramEnd"/>
+    </w:p>
+    <w:p>
+      <w:pPr>
+        <w:pStyle w:val="Heading2"/>
+      </w:pPr>
+      <w:bookmarkStart w:id="10" w:name="_Toc329260814"/>
+      <w:r>
+        <w:t>Acknowledgments</w:t>
+      </w:r>
       <w:bookmarkEnd w:id="10"/>
     </w:p>
     <w:p>
       <w:pPr>
         <w:pStyle w:val="textbody"/>
-        <w:ind w:hanging="432"/>
-      </w:pPr>
-      <w:r>
-        <w:rPr>
-          <w:b/>
-        </w:rPr>
-        <w:t>Gustafson, E.J</w:t>
-      </w:r>
-      <w:r>
-        <w:t>.</w:t>
-      </w:r>
-      <w:r>
-        <w:t xml:space="preserve">, </w:t>
-      </w:r>
-      <w:r>
-        <w:t xml:space="preserve">B.R. </w:t>
-      </w:r>
-      <w:r>
-        <w:t>Sturtevant</w:t>
-      </w:r>
-      <w:r>
-        <w:t xml:space="preserve">.  </w:t>
-      </w:r>
-      <w:proofErr w:type="gramStart"/>
-      <w:r>
-        <w:t xml:space="preserve">In </w:t>
-      </w:r>
-      <w:r>
-        <w:t>Press</w:t>
-      </w:r>
-      <w:r>
-        <w:t>.</w:t>
-      </w:r>
-      <w:proofErr w:type="gramEnd"/>
-      <w:r>
-        <w:t xml:space="preserve">  </w:t>
-      </w:r>
-      <w:proofErr w:type="gramStart"/>
-      <w:r>
-        <w:t>Assessing the spatial and temporal scale of forest mortality from drought stress: implications for climate change.</w:t>
-      </w:r>
-      <w:proofErr w:type="gramEnd"/>
-      <w:r>
-        <w:t xml:space="preserve">  </w:t>
-      </w:r>
-      <w:proofErr w:type="gramStart"/>
-      <w:r>
-        <w:t>Ecosystems.</w:t>
-      </w:r>
-      <w:proofErr w:type="gramEnd"/>
-    </w:p>
-    <w:p>
-      <w:pPr>
-        <w:pStyle w:val="Heading2"/>
-      </w:pPr>
-      <w:bookmarkStart w:id="11" w:name="_Toc329260814"/>
-      <w:r>
-        <w:t>Acknowledgments</w:t>
-      </w:r>
-      <w:bookmarkEnd w:id="11"/>
-    </w:p>
-    <w:p>
-      <w:pPr>
-        <w:pStyle w:val="textbody"/>
       </w:pPr>
       <w:r>
         <w:t>Brian Sturtevant contributed to the design of this extension.</w:t>
@@ -2949,12 +2941,12 @@
       <w:pPr>
         <w:pStyle w:val="Heading1"/>
       </w:pPr>
-      <w:bookmarkStart w:id="12" w:name="_Toc329260815"/>
+      <w:bookmarkStart w:id="11" w:name="_Toc329260815"/>
       <w:r>
         <w:lastRenderedPageBreak/>
         <w:t>Parameter Input File</w:t>
       </w:r>
-      <w:bookmarkEnd w:id="12"/>
+      <w:bookmarkEnd w:id="11"/>
     </w:p>
     <w:p>
       <w:pPr>
@@ -2988,10 +2980,55 @@
       <w:pPr>
         <w:pStyle w:val="Heading2"/>
       </w:pPr>
-      <w:bookmarkStart w:id="13" w:name="_Toc329260816"/>
+      <w:bookmarkStart w:id="12" w:name="_Toc329260816"/>
       <w:proofErr w:type="spellStart"/>
       <w:r>
         <w:t>LandisData</w:t>
+      </w:r>
+      <w:bookmarkEnd w:id="12"/>
+      <w:proofErr w:type="spellEnd"/>
+    </w:p>
+    <w:p>
+      <w:pPr>
+        <w:pStyle w:val="textbody"/>
+      </w:pPr>
+      <w:r>
+        <w:t xml:space="preserve">This parameter’s value must be </w:t>
+      </w:r>
+      <w:r>
+        <w:rPr>
+          <w:rFonts w:ascii="Courier New" w:hAnsi="Courier New" w:cs="Courier New"/>
+        </w:rPr>
+        <w:t xml:space="preserve">"Drought </w:t>
+      </w:r>
+      <w:r>
+        <w:rPr>
+          <w:rFonts w:ascii="Courier New" w:hAnsi="Courier New" w:cs="Courier New"/>
+        </w:rPr>
+        <w:t>Disturbance</w:t>
+      </w:r>
+      <w:r>
+        <w:rPr>
+          <w:rFonts w:ascii="Courier New" w:hAnsi="Courier New" w:cs="Courier New"/>
+        </w:rPr>
+        <w:t>"</w:t>
+      </w:r>
+      <w:r>
+        <w:rPr>
+          <w:sz w:val="20"/>
+          <w:szCs w:val="20"/>
+        </w:rPr>
+        <w:t>.</w:t>
+      </w:r>
+    </w:p>
+    <w:p>
+      <w:pPr>
+        <w:pStyle w:val="Heading2"/>
+      </w:pPr>
+      <w:bookmarkStart w:id="13" w:name="_Toc329260817"/>
+      <w:proofErr w:type="spellStart"/>
+      <w:r>
+        <w:t>Timestep</w:t>
       </w:r>
       <w:bookmarkEnd w:id="13"/>
       <w:proofErr w:type="spellEnd"/>
@@ -3001,31 +3038,65 @@
         <w:pStyle w:val="textbody"/>
       </w:pPr>
       <w:r>
-        <w:t xml:space="preserve">This parameter’s value must be </w:t>
-      </w:r>
-      <w:r>
-        <w:rPr>
-          <w:rFonts w:ascii="Courier New" w:hAnsi="Courier New" w:cs="Courier New"/>
-        </w:rPr>
-        <w:t xml:space="preserve">"Drought </w:t>
-      </w:r>
-      <w:r>
-        <w:rPr>
-          <w:rFonts w:ascii="Courier New" w:hAnsi="Courier New" w:cs="Courier New"/>
-        </w:rPr>
-        <w:t>Disturbance</w:t>
-      </w:r>
-      <w:r>
-        <w:rPr>
-          <w:rFonts w:ascii="Courier New" w:hAnsi="Courier New" w:cs="Courier New"/>
-        </w:rPr>
-        <w:t>"</w:t>
-      </w:r>
-      <w:r>
-        <w:rPr>
-          <w:sz w:val="20"/>
-          <w:szCs w:val="20"/>
-        </w:rPr>
+        <w:t xml:space="preserve">This parameter is the extension’s </w:t>
+      </w:r>
+      <w:proofErr w:type="spellStart"/>
+      <w:r>
+        <w:t>timestep</w:t>
+      </w:r>
+      <w:proofErr w:type="spellEnd"/>
+      <w:r>
+        <w:t xml:space="preserve">. </w:t>
+      </w:r>
+      <w:r>
+        <w:t xml:space="preserve"> </w:t>
+      </w:r>
+      <w:r>
+        <w:t>Value: integer &gt; 0. Units: years.</w:t>
+      </w:r>
+    </w:p>
+    <w:p>
+      <w:pPr>
+        <w:pStyle w:val="Heading2"/>
+      </w:pPr>
+      <w:bookmarkStart w:id="14" w:name="_Toc329260818"/>
+      <w:proofErr w:type="spellStart"/>
+      <w:r>
+        <w:t>VariableName</w:t>
+      </w:r>
+      <w:proofErr w:type="spellEnd"/>
+    </w:p>
+    <w:p>
+      <w:pPr>
+        <w:pStyle w:val="textbody"/>
+      </w:pPr>
+      <w:r>
+        <w:t xml:space="preserve">This parameter </w:t>
+      </w:r>
+      <w:r>
+        <w:t>identifies</w:t>
+      </w:r>
+      <w:r>
+        <w:t xml:space="preserve"> the site variable </w:t>
+      </w:r>
+      <w:r>
+        <w:t>provided by the Drought Generator extension</w:t>
+      </w:r>
+      <w:r>
+        <w:t xml:space="preserve">.  The </w:t>
+      </w:r>
+      <w:proofErr w:type="spellStart"/>
+      <w:r>
+        <w:t>VariableName</w:t>
+      </w:r>
+      <w:proofErr w:type="spellEnd"/>
+      <w:r>
+        <w:t xml:space="preserve"> provided here must match e</w:t>
+      </w:r>
+      <w:r>
+        <w:t>xactly with the variable name provided by the generator extension</w:t>
+      </w:r>
+      <w:r>
         <w:t>.</w:t>
       </w:r>
     </w:p>
@@ -3033,10 +3104,12 @@
       <w:pPr>
         <w:pStyle w:val="Heading2"/>
       </w:pPr>
-      <w:bookmarkStart w:id="14" w:name="_Toc329260817"/>
       <w:proofErr w:type="spellStart"/>
       <w:r>
-        <w:t>Timestep</w:t>
+        <w:t>MinDrought</w:t>
+      </w:r>
+      <w:r>
+        <w:t>Var</w:t>
       </w:r>
       <w:bookmarkEnd w:id="14"/>
       <w:proofErr w:type="spellEnd"/>
@@ -3046,76 +3119,41 @@
         <w:pStyle w:val="textbody"/>
       </w:pPr>
       <w:r>
-        <w:t xml:space="preserve">This parameter is the extension’s </w:t>
-      </w:r>
+        <w:t xml:space="preserve">This parameter defines the minimum </w:t>
+      </w:r>
+      <w:r>
+        <w:t>value of the drought variable that</w:t>
+      </w:r>
+      <w:r>
+        <w:t xml:space="preserve"> </w:t>
+      </w:r>
+      <w:r>
+        <w:t xml:space="preserve">is </w:t>
+      </w:r>
+      <w:r>
+        <w:t>required for drought to have any impact on biomass or establishment.</w:t>
+      </w:r>
+      <w:r>
+        <w:t xml:space="preserve"> </w:t>
+      </w:r>
+      <w:r>
+        <w:t xml:space="preserve">Value: </w:t>
+      </w:r>
+      <w:r>
+        <w:t>Any Real Number</w:t>
+      </w:r>
+    </w:p>
+    <w:p>
+      <w:pPr>
+        <w:pStyle w:val="Heading2"/>
+      </w:pPr>
+      <w:bookmarkStart w:id="15" w:name="_Toc329260819"/>
       <w:proofErr w:type="spellStart"/>
       <w:r>
-        <w:t>timestep</w:t>
-      </w:r>
-      <w:proofErr w:type="spellEnd"/>
-      <w:r>
-        <w:t xml:space="preserve">. </w:t>
-      </w:r>
-      <w:r>
-        <w:t xml:space="preserve"> </w:t>
-      </w:r>
-      <w:r>
-        <w:t>Value: integer &gt; 0. Units: years.</w:t>
-      </w:r>
-    </w:p>
-    <w:p>
-      <w:pPr>
-        <w:pStyle w:val="Heading2"/>
-      </w:pPr>
-      <w:bookmarkStart w:id="15" w:name="_Toc329260818"/>
-      <w:proofErr w:type="spellStart"/>
-      <w:r>
-        <w:t>MinDrought</w:t>
-      </w:r>
-      <w:r>
-        <w:t>Var</w:t>
-      </w:r>
+        <w:t>MaxDroughtVar</w:t>
+      </w:r>
+      <w:bookmarkStart w:id="16" w:name="_GoBack"/>
       <w:bookmarkEnd w:id="15"/>
-      <w:proofErr w:type="spellEnd"/>
-    </w:p>
-    <w:p>
-      <w:pPr>
-        <w:pStyle w:val="textbody"/>
-      </w:pPr>
-      <w:r>
-        <w:t xml:space="preserve">This parameter defines the minimum </w:t>
-      </w:r>
-      <w:r>
-        <w:t>value of the drought variable that</w:t>
-      </w:r>
-      <w:r>
-        <w:t xml:space="preserve"> </w:t>
-      </w:r>
-      <w:r>
-        <w:t xml:space="preserve">is </w:t>
-      </w:r>
-      <w:r>
-        <w:t>required for drought to have any impact on biomass or establishment.</w:t>
-      </w:r>
-      <w:r>
-        <w:t xml:space="preserve"> </w:t>
-      </w:r>
-      <w:r>
-        <w:t xml:space="preserve">Value: </w:t>
-      </w:r>
-      <w:r>
-        <w:t>Any Real Number</w:t>
-      </w:r>
-    </w:p>
-    <w:p>
-      <w:pPr>
-        <w:pStyle w:val="Heading2"/>
-      </w:pPr>
-      <w:bookmarkStart w:id="16" w:name="_Toc329260819"/>
-      <w:proofErr w:type="spellStart"/>
-      <w:r>
-        <w:t>MaxDroughtVar</w:t>
-      </w:r>
       <w:bookmarkEnd w:id="16"/>
       <w:proofErr w:type="spellEnd"/>
     </w:p>
@@ -3310,6 +3348,7 @@
       <w:bookmarkStart w:id="18" w:name="_Toc329260821"/>
       <w:proofErr w:type="spellStart"/>
       <w:r>
+        <w:lastRenderedPageBreak/>
         <w:t>InterceptCorrection</w:t>
       </w:r>
       <w:bookmarkEnd w:id="18"/>
@@ -3338,11 +3377,7 @@
         <w:t>.</w:t>
       </w:r>
       <w:r>
-        <w:t xml:space="preserve">  This is useful to eliminate background mortality that may be present in the mortality functions.  The extension subtracts the value of the function when the drought variable </w:t>
-      </w:r>
-      <w:r>
-        <w:lastRenderedPageBreak/>
-        <w:t>is zero from the value calculated using the value of the drought variable that was supplied by the Drought generator.</w:t>
+        <w:t xml:space="preserve">  This is useful to eliminate background mortality that may be present in the mortality functions.  The extension subtracts the value of the function when the drought variable is zero from the value calculated using the value of the drought variable that was supplied by the Drought generator.</w:t>
       </w:r>
       <w:r>
         <w:t xml:space="preserve"> </w:t>
@@ -3626,6 +3661,18 @@
       </w:r>
       <w:r>
         <w:t xml:space="preserve"> time step.</w:t>
+      </w:r>
+      <w:r>
+        <w:t xml:space="preserve">  Units of biomass are the same as those in used in the Biomass Succession extension (usually g/m</w:t>
+      </w:r>
+      <w:r>
+        <w:rPr>
+          <w:vertAlign w:val="superscript"/>
+        </w:rPr>
+        <w:t>2</w:t>
+      </w:r>
+      <w:r>
+        <w:t>).</w:t>
       </w:r>
     </w:p>
     <w:p>
@@ -5368,96 +5415,6 @@
       <w:startOverride w:val="1"/>
     </w:lvlOverride>
   </w:num>
-  <w:num w:numId="3">
-    <w:abstractNumId w:val="0"/>
-    <w:lvlOverride w:ilvl="0">
-      <w:startOverride w:val="1"/>
-    </w:lvlOverride>
-    <w:lvlOverride w:ilvl="1">
-      <w:startOverride w:val="1"/>
-    </w:lvlOverride>
-    <w:lvlOverride w:ilvl="2">
-      <w:startOverride w:val="1"/>
-    </w:lvlOverride>
-    <w:lvlOverride w:ilvl="3">
-      <w:startOverride w:val="1"/>
-    </w:lvlOverride>
-    <w:lvlOverride w:ilvl="4">
-      <w:startOverride w:val="1"/>
-    </w:lvlOverride>
-    <w:lvlOverride w:ilvl="5">
-      <w:startOverride w:val="1"/>
-    </w:lvlOverride>
-    <w:lvlOverride w:ilvl="6">
-      <w:startOverride w:val="1"/>
-    </w:lvlOverride>
-    <w:lvlOverride w:ilvl="7">
-      <w:startOverride w:val="1"/>
-    </w:lvlOverride>
-    <w:lvlOverride w:ilvl="8">
-      <w:startOverride w:val="1"/>
-    </w:lvlOverride>
-  </w:num>
-  <w:num w:numId="4">
-    <w:abstractNumId w:val="0"/>
-    <w:lvlOverride w:ilvl="0">
-      <w:startOverride w:val="1"/>
-    </w:lvlOverride>
-    <w:lvlOverride w:ilvl="1">
-      <w:startOverride w:val="1"/>
-    </w:lvlOverride>
-    <w:lvlOverride w:ilvl="2">
-      <w:startOverride w:val="1"/>
-    </w:lvlOverride>
-    <w:lvlOverride w:ilvl="3">
-      <w:startOverride w:val="1"/>
-    </w:lvlOverride>
-    <w:lvlOverride w:ilvl="4">
-      <w:startOverride w:val="1"/>
-    </w:lvlOverride>
-    <w:lvlOverride w:ilvl="5">
-      <w:startOverride w:val="1"/>
-    </w:lvlOverride>
-    <w:lvlOverride w:ilvl="6">
-      <w:startOverride w:val="1"/>
-    </w:lvlOverride>
-    <w:lvlOverride w:ilvl="7">
-      <w:startOverride w:val="1"/>
-    </w:lvlOverride>
-    <w:lvlOverride w:ilvl="8">
-      <w:startOverride w:val="1"/>
-    </w:lvlOverride>
-  </w:num>
-  <w:num w:numId="5">
-    <w:abstractNumId w:val="0"/>
-    <w:lvlOverride w:ilvl="0">
-      <w:startOverride w:val="1"/>
-    </w:lvlOverride>
-    <w:lvlOverride w:ilvl="1">
-      <w:startOverride w:val="1"/>
-    </w:lvlOverride>
-    <w:lvlOverride w:ilvl="2">
-      <w:startOverride w:val="1"/>
-    </w:lvlOverride>
-    <w:lvlOverride w:ilvl="3">
-      <w:startOverride w:val="1"/>
-    </w:lvlOverride>
-    <w:lvlOverride w:ilvl="4">
-      <w:startOverride w:val="1"/>
-    </w:lvlOverride>
-    <w:lvlOverride w:ilvl="5">
-      <w:startOverride w:val="1"/>
-    </w:lvlOverride>
-    <w:lvlOverride w:ilvl="6">
-      <w:startOverride w:val="1"/>
-    </w:lvlOverride>
-    <w:lvlOverride w:ilvl="7">
-      <w:startOverride w:val="1"/>
-    </w:lvlOverride>
-    <w:lvlOverride w:ilvl="8">
-      <w:startOverride w:val="1"/>
-    </w:lvlOverride>
-  </w:num>
   <w:numIdMacAtCleanup w:val="2"/>
 </w:numbering>
 </file>
@@ -5484,9 +5441,9 @@
     <w:lsdException w:name="heading 7" w:semiHidden="0" w:uiPriority="0" w:unhideWhenUsed="0" w:qFormat="1"/>
     <w:lsdException w:name="heading 8" w:semiHidden="0" w:uiPriority="0" w:unhideWhenUsed="0" w:qFormat="1"/>
     <w:lsdException w:name="heading 9" w:semiHidden="0" w:uiPriority="0" w:unhideWhenUsed="0" w:qFormat="1"/>
-    <w:lsdException w:name="toc 1" w:uiPriority="39"/>
-    <w:lsdException w:name="toc 2" w:uiPriority="39"/>
-    <w:lsdException w:name="toc 3" w:uiPriority="39"/>
+    <w:lsdException w:name="toc 1" w:uiPriority="0"/>
+    <w:lsdException w:name="toc 2" w:uiPriority="0"/>
+    <w:lsdException w:name="toc 3" w:uiPriority="0"/>
     <w:lsdException w:name="toc 4" w:uiPriority="0"/>
     <w:lsdException w:name="toc 5" w:uiPriority="0"/>
     <w:lsdException w:name="toc 6" w:uiPriority="0"/>
@@ -5621,7 +5578,7 @@
   <w:style w:type="paragraph" w:default="1" w:styleId="Normal">
     <w:name w:val="Normal"/>
     <w:qFormat/>
-    <w:rsid w:val="00E92C3D"/>
+    <w:rsid w:val="00460728"/>
     <w:rPr>
       <w:sz w:val="24"/>
       <w:szCs w:val="24"/>
@@ -5632,7 +5589,7 @@
     <w:basedOn w:val="heading"/>
     <w:next w:val="textbody"/>
     <w:qFormat/>
-    <w:rsid w:val="00E92C3D"/>
+    <w:rsid w:val="00460728"/>
     <w:pPr>
       <w:pageBreakBefore/>
       <w:numPr>
@@ -5652,7 +5609,7 @@
     <w:basedOn w:val="heading"/>
     <w:next w:val="textbody"/>
     <w:qFormat/>
-    <w:rsid w:val="00E92C3D"/>
+    <w:rsid w:val="00460728"/>
     <w:pPr>
       <w:numPr>
         <w:ilvl w:val="1"/>
@@ -5671,7 +5628,7 @@
     <w:basedOn w:val="heading"/>
     <w:next w:val="textbody"/>
     <w:qFormat/>
-    <w:rsid w:val="00E92C3D"/>
+    <w:rsid w:val="00460728"/>
     <w:pPr>
       <w:numPr>
         <w:ilvl w:val="2"/>
@@ -5690,7 +5647,7 @@
     <w:basedOn w:val="heading"/>
     <w:next w:val="textbody"/>
     <w:qFormat/>
-    <w:rsid w:val="00E92C3D"/>
+    <w:rsid w:val="00460728"/>
     <w:pPr>
       <w:numPr>
         <w:ilvl w:val="3"/>
@@ -5712,7 +5669,7 @@
     <w:basedOn w:val="Normal"/>
     <w:next w:val="Normal"/>
     <w:qFormat/>
-    <w:rsid w:val="00E92C3D"/>
+    <w:rsid w:val="00460728"/>
     <w:pPr>
       <w:numPr>
         <w:ilvl w:val="4"/>
@@ -5735,7 +5692,7 @@
     <w:basedOn w:val="Normal"/>
     <w:next w:val="Normal"/>
     <w:qFormat/>
-    <w:rsid w:val="00E92C3D"/>
+    <w:rsid w:val="00460728"/>
     <w:pPr>
       <w:numPr>
         <w:ilvl w:val="5"/>
@@ -5756,7 +5713,7 @@
     <w:basedOn w:val="Normal"/>
     <w:next w:val="Normal"/>
     <w:qFormat/>
-    <w:rsid w:val="00E92C3D"/>
+    <w:rsid w:val="00460728"/>
     <w:pPr>
       <w:numPr>
         <w:ilvl w:val="6"/>
@@ -5771,7 +5728,7 @@
     <w:basedOn w:val="Normal"/>
     <w:next w:val="Normal"/>
     <w:qFormat/>
-    <w:rsid w:val="00E92C3D"/>
+    <w:rsid w:val="00460728"/>
     <w:pPr>
       <w:numPr>
         <w:ilvl w:val="7"/>
@@ -5790,7 +5747,7 @@
     <w:basedOn w:val="Normal"/>
     <w:next w:val="Normal"/>
     <w:qFormat/>
-    <w:rsid w:val="00E92C3D"/>
+    <w:rsid w:val="00460728"/>
     <w:pPr>
       <w:numPr>
         <w:ilvl w:val="8"/>
@@ -5807,9 +5764,8 @@
   </w:style>
   <w:style w:type="character" w:default="1" w:styleId="DefaultParagraphFont">
     <w:name w:val="Default Paragraph Font"/>
-    <w:uiPriority w:val="1"/>
     <w:semiHidden/>
-    <w:unhideWhenUsed/>
+    <w:rsid w:val="00460728"/>
   </w:style>
   <w:style w:type="table" w:default="1" w:styleId="TableNormal">
     <w:name w:val="Normal Table"/>
@@ -5828,14 +5784,13 @@
   </w:style>
   <w:style w:type="numbering" w:default="1" w:styleId="NoList">
     <w:name w:val="No List"/>
-    <w:uiPriority w:val="99"/>
     <w:semiHidden/>
-    <w:unhideWhenUsed/>
+    <w:rsid w:val="00460728"/>
   </w:style>
   <w:style w:type="paragraph" w:customStyle="1" w:styleId="heading">
     <w:name w:val="heading"/>
     <w:basedOn w:val="textbody"/>
-    <w:rsid w:val="00E92C3D"/>
+    <w:rsid w:val="00460728"/>
     <w:pPr>
       <w:keepNext/>
       <w:ind w:left="0" w:right="0"/>
@@ -5847,7 +5802,7 @@
   <w:style w:type="paragraph" w:customStyle="1" w:styleId="textbody">
     <w:name w:val="text: body"/>
     <w:basedOn w:val="Normal"/>
-    <w:rsid w:val="00E92C3D"/>
+    <w:rsid w:val="00460728"/>
     <w:pPr>
       <w:spacing w:after="120"/>
       <w:ind w:left="1152" w:right="1008"/>
@@ -5856,7 +5811,7 @@
   <w:style w:type="paragraph" w:customStyle="1" w:styleId="text">
     <w:name w:val="text"/>
     <w:basedOn w:val="Normal"/>
-    <w:rsid w:val="00E92C3D"/>
+    <w:rsid w:val="00460728"/>
     <w:pPr>
       <w:spacing w:before="120" w:after="120"/>
     </w:pPr>
@@ -5870,7 +5825,7 @@
     <w:name w:val="footnote text"/>
     <w:basedOn w:val="Normal"/>
     <w:semiHidden/>
-    <w:rsid w:val="00E92C3D"/>
+    <w:rsid w:val="00460728"/>
     <w:rPr>
       <w:sz w:val="20"/>
       <w:szCs w:val="20"/>
@@ -5880,7 +5835,7 @@
     <w:name w:val="footnote reference"/>
     <w:basedOn w:val="DefaultParagraphFont"/>
     <w:semiHidden/>
-    <w:rsid w:val="00E92C3D"/>
+    <w:rsid w:val="00460728"/>
     <w:rPr>
       <w:vertAlign w:val="superscript"/>
     </w:rPr>
@@ -5888,7 +5843,7 @@
   <w:style w:type="paragraph" w:styleId="Header">
     <w:name w:val="header"/>
     <w:basedOn w:val="Normal"/>
-    <w:rsid w:val="00E92C3D"/>
+    <w:rsid w:val="00460728"/>
     <w:pPr>
       <w:pBdr>
         <w:top w:val="single" w:sz="8" w:space="3" w:color="auto"/>
@@ -5908,7 +5863,7 @@
   <w:style w:type="paragraph" w:styleId="Footer">
     <w:name w:val="footer"/>
     <w:basedOn w:val="Normal"/>
-    <w:rsid w:val="00E92C3D"/>
+    <w:rsid w:val="00460728"/>
     <w:pPr>
       <w:tabs>
         <w:tab w:val="center" w:pos="4680"/>
@@ -5925,7 +5880,7 @@
     <w:name w:val="figure caption"/>
     <w:basedOn w:val="text"/>
     <w:next w:val="text"/>
-    <w:rsid w:val="00E92C3D"/>
+    <w:rsid w:val="00460728"/>
     <w:pPr>
       <w:spacing w:before="0" w:after="0"/>
       <w:jc w:val="center"/>
@@ -5942,7 +5897,7 @@
     <w:name w:val="Balloon Text"/>
     <w:basedOn w:val="Normal"/>
     <w:semiHidden/>
-    <w:rsid w:val="00E92C3D"/>
+    <w:rsid w:val="00460728"/>
     <w:rPr>
       <w:rFonts w:ascii="Tahoma" w:hAnsi="Tahoma" w:cs="Tahoma"/>
       <w:sz w:val="16"/>
@@ -5952,7 +5907,7 @@
   <w:style w:type="paragraph" w:customStyle="1" w:styleId="tabletext">
     <w:name w:val="table text"/>
     <w:basedOn w:val="text"/>
-    <w:rsid w:val="00E92C3D"/>
+    <w:rsid w:val="00460728"/>
     <w:pPr>
       <w:spacing w:before="40" w:after="40"/>
     </w:pPr>
@@ -5962,7 +5917,7 @@
     <w:basedOn w:val="Normal"/>
     <w:next w:val="Normal"/>
     <w:qFormat/>
-    <w:rsid w:val="00E92C3D"/>
+    <w:rsid w:val="00460728"/>
     <w:pPr>
       <w:spacing w:before="120" w:after="120"/>
     </w:pPr>
@@ -5977,7 +5932,7 @@
     <w:name w:val="table title"/>
     <w:basedOn w:val="tabletext"/>
     <w:next w:val="tabletext"/>
-    <w:rsid w:val="00E92C3D"/>
+    <w:rsid w:val="00460728"/>
     <w:pPr>
       <w:framePr w:hSpace="180" w:wrap="auto" w:vAnchor="page" w:hAnchor="margin" w:xAlign="center" w:y="1621"/>
       <w:pBdr>
@@ -5989,7 +5944,7 @@
     <w:name w:val="Appendix 1"/>
     <w:basedOn w:val="Heading1"/>
     <w:next w:val="textbody"/>
-    <w:rsid w:val="00E92C3D"/>
+    <w:rsid w:val="00460728"/>
     <w:pPr>
       <w:numPr>
         <w:numId w:val="1"/>
@@ -5999,7 +5954,7 @@
   <w:style w:type="paragraph" w:customStyle="1" w:styleId="tablecaption">
     <w:name w:val="table caption"/>
     <w:basedOn w:val="figurecaption"/>
-    <w:rsid w:val="00E92C3D"/>
+    <w:rsid w:val="00460728"/>
     <w:pPr>
       <w:keepNext/>
       <w:spacing w:before="480"/>
@@ -6008,7 +5963,7 @@
   <w:style w:type="paragraph" w:customStyle="1" w:styleId="Equation">
     <w:name w:val="Equation"/>
     <w:basedOn w:val="textbody"/>
-    <w:rsid w:val="00E92C3D"/>
+    <w:rsid w:val="00460728"/>
     <w:pPr>
       <w:ind w:left="3420" w:hanging="1800"/>
     </w:pPr>
@@ -6018,8 +5973,7 @@
     <w:basedOn w:val="Normal"/>
     <w:next w:val="Normal"/>
     <w:autoRedefine/>
-    <w:uiPriority w:val="39"/>
-    <w:rsid w:val="00E92C3D"/>
+    <w:rsid w:val="00460728"/>
     <w:pPr>
       <w:spacing w:before="120" w:after="120"/>
     </w:pPr>
@@ -6036,8 +5990,7 @@
     <w:basedOn w:val="Normal"/>
     <w:next w:val="Normal"/>
     <w:autoRedefine/>
-    <w:uiPriority w:val="39"/>
-    <w:rsid w:val="00E92C3D"/>
+    <w:rsid w:val="00460728"/>
     <w:pPr>
       <w:ind w:left="240"/>
     </w:pPr>
@@ -6051,8 +6004,7 @@
     <w:basedOn w:val="Normal"/>
     <w:next w:val="Normal"/>
     <w:autoRedefine/>
-    <w:uiPriority w:val="39"/>
-    <w:rsid w:val="00E92C3D"/>
+    <w:rsid w:val="00460728"/>
     <w:pPr>
       <w:ind w:left="480"/>
     </w:pPr>
@@ -6069,7 +6021,7 @@
     <w:next w:val="Normal"/>
     <w:autoRedefine/>
     <w:semiHidden/>
-    <w:rsid w:val="00E92C3D"/>
+    <w:rsid w:val="00460728"/>
     <w:pPr>
       <w:ind w:left="720"/>
     </w:pPr>
@@ -6084,7 +6036,7 @@
     <w:next w:val="Normal"/>
     <w:autoRedefine/>
     <w:semiHidden/>
-    <w:rsid w:val="00E92C3D"/>
+    <w:rsid w:val="00460728"/>
     <w:pPr>
       <w:ind w:left="960"/>
     </w:pPr>
@@ -6099,7 +6051,7 @@
     <w:next w:val="Normal"/>
     <w:autoRedefine/>
     <w:semiHidden/>
-    <w:rsid w:val="00E92C3D"/>
+    <w:rsid w:val="00460728"/>
     <w:pPr>
       <w:ind w:left="1200"/>
     </w:pPr>
@@ -6114,7 +6066,7 @@
     <w:next w:val="Normal"/>
     <w:autoRedefine/>
     <w:semiHidden/>
-    <w:rsid w:val="00E92C3D"/>
+    <w:rsid w:val="00460728"/>
     <w:pPr>
       <w:ind w:left="1440"/>
     </w:pPr>
@@ -6129,7 +6081,7 @@
     <w:next w:val="Normal"/>
     <w:autoRedefine/>
     <w:semiHidden/>
-    <w:rsid w:val="00E92C3D"/>
+    <w:rsid w:val="00460728"/>
     <w:pPr>
       <w:ind w:left="1680"/>
     </w:pPr>
@@ -6144,7 +6096,7 @@
     <w:next w:val="Normal"/>
     <w:autoRedefine/>
     <w:semiHidden/>
-    <w:rsid w:val="00E92C3D"/>
+    <w:rsid w:val="00460728"/>
     <w:pPr>
       <w:ind w:left="1920"/>
     </w:pPr>
@@ -6166,7 +6118,7 @@
   </w:style>
   <w:style w:type="paragraph" w:customStyle="1" w:styleId="NormalText">
     <w:name w:val="Normal Text"/>
-    <w:rsid w:val="00E92C3D"/>
+    <w:rsid w:val="00460728"/>
     <w:pPr>
       <w:autoSpaceDE w:val="0"/>
       <w:autoSpaceDN w:val="0"/>
@@ -6181,7 +6133,7 @@
   <w:style w:type="paragraph" w:customStyle="1" w:styleId="textinputfile">
     <w:name w:val="text input file"/>
     <w:basedOn w:val="commandprompt"/>
-    <w:rsid w:val="00E92C3D"/>
+    <w:rsid w:val="00460728"/>
     <w:pPr>
       <w:spacing w:after="0"/>
     </w:pPr>
@@ -6189,7 +6141,7 @@
   <w:style w:type="paragraph" w:customStyle="1" w:styleId="commandprompt">
     <w:name w:val="command prompt"/>
     <w:basedOn w:val="textbody"/>
-    <w:rsid w:val="00E92C3D"/>
+    <w:rsid w:val="00460728"/>
     <w:pPr>
       <w:ind w:left="1498"/>
     </w:pPr>
@@ -6203,7 +6155,7 @@
     <w:name w:val="Heading 3 (more indent)"/>
     <w:basedOn w:val="Heading3"/>
     <w:next w:val="textbody"/>
-    <w:rsid w:val="00E92C3D"/>
+    <w:rsid w:val="00460728"/>
     <w:pPr>
       <w:tabs>
         <w:tab w:val="clear" w:pos="864"/>
@@ -6215,7 +6167,7 @@
   <w:style w:type="paragraph" w:customStyle="1" w:styleId="textfilewide">
     <w:name w:val="text file (wide)"/>
     <w:basedOn w:val="textinputfile"/>
-    <w:rsid w:val="00E92C3D"/>
+    <w:rsid w:val="00460728"/>
     <w:pPr>
       <w:ind w:left="432"/>
     </w:pPr>
@@ -6227,7 +6179,7 @@
   <w:style w:type="paragraph" w:customStyle="1" w:styleId="reference">
     <w:name w:val="reference"/>
     <w:basedOn w:val="textbody"/>
-    <w:rsid w:val="00E92C3D"/>
+    <w:rsid w:val="00460728"/>
     <w:pPr>
       <w:ind w:left="1584" w:hanging="432"/>
     </w:pPr>
@@ -6235,7 +6187,7 @@
   <w:style w:type="paragraph" w:customStyle="1" w:styleId="titleline">
     <w:name w:val="title line"/>
     <w:basedOn w:val="Normal"/>
-    <w:rsid w:val="00E92C3D"/>
+    <w:rsid w:val="00460728"/>
     <w:pPr>
       <w:jc w:val="center"/>
     </w:pPr>
@@ -6249,7 +6201,7 @@
     <w:name w:val="title line 1"/>
     <w:basedOn w:val="titleline"/>
     <w:next w:val="titleline"/>
-    <w:rsid w:val="00E92C3D"/>
+    <w:rsid w:val="00460728"/>
     <w:pPr>
       <w:spacing w:before="3240"/>
     </w:pPr>
@@ -6257,7 +6209,7 @@
   <w:style w:type="paragraph" w:customStyle="1" w:styleId="titleline-small">
     <w:name w:val="title line - small"/>
     <w:basedOn w:val="titleline"/>
-    <w:rsid w:val="00E92C3D"/>
+    <w:rsid w:val="00460728"/>
     <w:pPr>
       <w:spacing w:before="120"/>
     </w:pPr>
@@ -6835,7 +6787,7 @@
 </file>
 
 <file path=customXml/itemProps1.xml><?xml version="1.0" encoding="utf-8"?>
-<ds:datastoreItem xmlns:ds="http://schemas.openxmlformats.org/officeDocument/2006/customXml" ds:itemID="{CABED810-901D-40AC-937E-058F453BFEF6}">
+<ds:datastoreItem xmlns:ds="http://schemas.openxmlformats.org/officeDocument/2006/customXml" ds:itemID="{B40111A6-4A8E-4001-AD5D-29017CA8C3B0}">
   <ds:schemaRefs>
     <ds:schemaRef ds:uri="http://schemas.openxmlformats.org/officeDocument/2006/bibliography"/>
   </ds:schemaRefs>

</xml_diff>